<commit_message>
First detailed look at the model
</commit_message>
<xml_diff>
--- a/Notes/Extended_README.docx
+++ b/Notes/Extended_README.docx
@@ -1,6 +1,6 @@
 
 <file path=word/document.xml><?xml version="1.0" encoding="utf-8"?>
-<w:document xmlns:wpc="http://schemas.microsoft.com/office/word/2010/wordprocessingCanvas" xmlns:cx="http://schemas.microsoft.com/office/drawing/2014/chartex" xmlns:cx1="http://schemas.microsoft.com/office/drawing/2015/9/8/chartex" xmlns:cx2="http://schemas.microsoft.com/office/drawing/2015/10/21/chartex" xmlns:cx3="http://schemas.microsoft.com/office/drawing/2016/5/9/chartex" xmlns:cx4="http://schemas.microsoft.com/office/drawing/2016/5/10/chartex" xmlns:cx5="http://schemas.microsoft.com/office/drawing/2016/5/11/chartex" xmlns:cx6="http://schemas.microsoft.com/office/drawing/2016/5/12/chartex" xmlns:cx7="http://schemas.microsoft.com/office/drawing/2016/5/13/chartex" xmlns:cx8="http://schemas.microsoft.com/office/drawing/2016/5/14/chartex" xmlns:mc="http://schemas.openxmlformats.org/markup-compatibility/2006" xmlns:aink="http://schemas.microsoft.com/office/drawing/2016/ink" xmlns:am3d="http://schemas.microsoft.com/office/drawing/2017/model3d" xmlns:o="urn:schemas-microsoft-com:office:office" xmlns:oel="http://schemas.microsoft.com/office/2019/extlst" xmlns:r="http://schemas.openxmlformats.org/officeDocument/2006/relationships" xmlns:m="http://schemas.openxmlformats.org/officeDocument/2006/math" xmlns:v="urn:schemas-microsoft-com:vml" xmlns:wp14="http://schemas.microsoft.com/office/word/2010/wordprocessingDrawing" xmlns:wp="http://schemas.openxmlformats.org/drawingml/2006/wordprocessingDrawing" xmlns:w10="urn:schemas-microsoft-com:office:word" xmlns:w="http://schemas.openxmlformats.org/wordprocessingml/2006/main" xmlns:w14="http://schemas.microsoft.com/office/word/2010/wordml" xmlns:w15="http://schemas.microsoft.com/office/word/2012/wordml" xmlns:w16cex="http://schemas.microsoft.com/office/word/2018/wordml/cex" xmlns:w16cid="http://schemas.microsoft.com/office/word/2016/wordml/cid" xmlns:w16="http://schemas.microsoft.com/office/word/2018/wordml" xmlns:w16sdtdh="http://schemas.microsoft.com/office/word/2020/wordml/sdtdatahash" xmlns:w16se="http://schemas.microsoft.com/office/word/2015/wordml/symex" xmlns:wpg="http://schemas.microsoft.com/office/word/2010/wordprocessingGroup" xmlns:wpi="http://schemas.microsoft.com/office/word/2010/wordprocessingInk" xmlns:wne="http://schemas.microsoft.com/office/word/2006/wordml" xmlns:wps="http://schemas.microsoft.com/office/word/2010/wordprocessingShape" mc:Ignorable="w14 w15 w16se w16cid w16 w16cex w16sdtdh wp14">
+<w:document xmlns:wpc="http://schemas.microsoft.com/office/word/2010/wordprocessingCanvas" xmlns:cx="http://schemas.microsoft.com/office/drawing/2014/chartex" xmlns:cx1="http://schemas.microsoft.com/office/drawing/2015/9/8/chartex" xmlns:mc="http://schemas.openxmlformats.org/markup-compatibility/2006" xmlns:o="urn:schemas-microsoft-com:office:office" xmlns:r="http://schemas.openxmlformats.org/officeDocument/2006/relationships" xmlns:m="http://schemas.openxmlformats.org/officeDocument/2006/math" xmlns:v="urn:schemas-microsoft-com:vml" xmlns:wp14="http://schemas.microsoft.com/office/word/2010/wordprocessingDrawing" xmlns:wp="http://schemas.openxmlformats.org/drawingml/2006/wordprocessingDrawing" xmlns:w10="urn:schemas-microsoft-com:office:word" xmlns:w="http://schemas.openxmlformats.org/wordprocessingml/2006/main" xmlns:w14="http://schemas.microsoft.com/office/word/2010/wordml" xmlns:w15="http://schemas.microsoft.com/office/word/2012/wordml" xmlns:w16se="http://schemas.microsoft.com/office/word/2015/wordml/symex" xmlns:wpg="http://schemas.microsoft.com/office/word/2010/wordprocessingGroup" xmlns:wpi="http://schemas.microsoft.com/office/word/2010/wordprocessingInk" xmlns:wne="http://schemas.microsoft.com/office/word/2006/wordml" xmlns:wps="http://schemas.microsoft.com/office/word/2010/wordprocessingShape" mc:Ignorable="w14 w15 w16se wp14">
   <w:body>
     <w:p>
       <w:pPr>
@@ -24,12 +24,14 @@
       </w:r>
     </w:p>
     <w:p>
+      <w:proofErr w:type="spellStart"/>
       <w:r>
         <w:rPr>
           <w:highlight w:val="yellow"/>
         </w:rPr>
         <w:t>Compile_mexSolveModelGivenParms.m</w:t>
       </w:r>
+      <w:proofErr w:type="spellEnd"/>
     </w:p>
     <w:p>
       <w:pPr>
@@ -120,7 +122,15 @@
         </w:numPr>
       </w:pPr>
       <w:r>
-        <w:t xml:space="preserve">This is a mexfile and serves as the main link between the C++/CUDA and </w:t>
+        <w:t xml:space="preserve">This is a </w:t>
+      </w:r>
+      <w:proofErr w:type="spellStart"/>
+      <w:r>
+        <w:t>mexfile</w:t>
+      </w:r>
+      <w:proofErr w:type="spellEnd"/>
+      <w:r>
+        <w:t xml:space="preserve"> and serves as the main link between the C++/CUDA and </w:t>
       </w:r>
       <w:r>
         <w:t>MATLAB</w:t>
@@ -233,12 +243,14 @@
       <w:r>
         <w:t xml:space="preserve">This is the function that calls </w:t>
       </w:r>
+      <w:proofErr w:type="spellStart"/>
       <w:r>
         <w:rPr>
           <w:highlight w:val="green"/>
         </w:rPr>
         <w:t>mexSolveModelGivenParms</w:t>
       </w:r>
+      <w:proofErr w:type="spellEnd"/>
     </w:p>
     <w:p>
       <w:pPr>
@@ -251,12 +263,14 @@
       <w:r>
         <w:t xml:space="preserve">Then computes moments using </w:t>
       </w:r>
+      <w:proofErr w:type="spellStart"/>
       <w:r>
         <w:rPr>
           <w:highlight w:val="yellow"/>
         </w:rPr>
         <w:t>SimSinglePath_mex_output.m</w:t>
       </w:r>
+      <w:proofErr w:type="spellEnd"/>
     </w:p>
     <w:p>
       <w:pPr>
@@ -291,14 +305,24 @@
         </w:numPr>
       </w:pPr>
       <w:r>
-        <w:t xml:space="preserve">Once parameters are read into the model, the mexfunction calls the function </w:t>
-      </w:r>
+        <w:t xml:space="preserve">Once parameters are read into the model, the </w:t>
+      </w:r>
+      <w:proofErr w:type="spellStart"/>
+      <w:r>
+        <w:t>mexfunction</w:t>
+      </w:r>
+      <w:proofErr w:type="spellEnd"/>
+      <w:r>
+        <w:t xml:space="preserve"> calls the function </w:t>
+      </w:r>
+      <w:proofErr w:type="spellStart"/>
       <w:r>
         <w:rPr>
           <w:highlight w:val="green"/>
         </w:rPr>
         <w:t>SolveModel</w:t>
       </w:r>
+      <w:proofErr w:type="spellEnd"/>
     </w:p>
     <w:p>
       <w:pPr>
@@ -368,12 +392,14 @@
       <w:r>
         <w:t xml:space="preserve">Calls </w:t>
       </w:r>
+      <w:proofErr w:type="spellStart"/>
       <w:r>
         <w:rPr>
           <w:highlight w:val="green"/>
         </w:rPr>
         <w:t>SolveModel</w:t>
       </w:r>
+      <w:proofErr w:type="spellEnd"/>
       <w:r>
         <w:t xml:space="preserve"> and stores all the results in host memory.</w:t>
       </w:r>
@@ -418,12 +444,14 @@
           <w:numId w:val="2"/>
         </w:numPr>
       </w:pPr>
+      <w:proofErr w:type="spellStart"/>
       <w:r>
         <w:rPr>
           <w:highlight w:val="green"/>
         </w:rPr>
         <w:t>Ggq_topdown</w:t>
       </w:r>
+      <w:proofErr w:type="spellEnd"/>
     </w:p>
     <w:p>
       <w:pPr>
@@ -433,12 +461,14 @@
           <w:numId w:val="2"/>
         </w:numPr>
       </w:pPr>
+      <w:proofErr w:type="spellStart"/>
       <w:r>
         <w:rPr>
           <w:highlight w:val="green"/>
         </w:rPr>
         <w:t>Vfi_iterate_policy</w:t>
       </w:r>
+      <w:proofErr w:type="spellEnd"/>
     </w:p>
     <w:p>
       <w:pPr>
@@ -448,12 +478,14 @@
           <w:numId w:val="2"/>
         </w:numPr>
       </w:pPr>
+      <w:proofErr w:type="spellStart"/>
       <w:r>
         <w:rPr>
           <w:highlight w:val="green"/>
         </w:rPr>
         <w:t>Vfi_iterate</w:t>
       </w:r>
+      <w:proofErr w:type="spellEnd"/>
     </w:p>
     <w:p>
       <w:pPr>
@@ -463,12 +495,14 @@
           <w:numId w:val="2"/>
         </w:numPr>
       </w:pPr>
+      <w:proofErr w:type="spellStart"/>
       <w:r>
         <w:rPr>
           <w:highlight w:val="green"/>
         </w:rPr>
         <w:t>Vfi_interpolate</w:t>
       </w:r>
+      <w:proofErr w:type="spellEnd"/>
     </w:p>
     <w:p>
       <w:pPr>
@@ -497,6 +531,7 @@
         <w:rPr>
           <w:highlight w:val="green"/>
         </w:rPr>
+        <w:lastRenderedPageBreak/>
         <w:t>Vfi_update2</w:t>
       </w:r>
     </w:p>
@@ -508,12 +543,14 @@
           <w:numId w:val="2"/>
         </w:numPr>
       </w:pPr>
+      <w:proofErr w:type="spellStart"/>
       <w:r>
         <w:rPr>
           <w:highlight w:val="green"/>
         </w:rPr>
         <w:t>Update_compute_errors</w:t>
       </w:r>
+      <w:proofErr w:type="spellEnd"/>
     </w:p>
     <w:p>
       <w:pPr>
@@ -523,12 +560,14 @@
           <w:numId w:val="2"/>
         </w:numPr>
       </w:pPr>
+      <w:proofErr w:type="spellStart"/>
       <w:r>
         <w:rPr>
           <w:highlight w:val="green"/>
         </w:rPr>
         <w:t>Vfi</w:t>
       </w:r>
+      <w:proofErr w:type="spellEnd"/>
     </w:p>
     <w:p>
       <w:pPr>
@@ -538,12 +577,14 @@
           <w:numId w:val="2"/>
         </w:numPr>
       </w:pPr>
+      <w:proofErr w:type="spellStart"/>
       <w:r>
         <w:rPr>
           <w:highlight w:val="green"/>
         </w:rPr>
         <w:t>SolveModel</w:t>
       </w:r>
+      <w:proofErr w:type="spellEnd"/>
     </w:p>
     <w:p>
       <w:pPr>
@@ -604,12 +645,14 @@
       <w:r>
         <w:t xml:space="preserve">Running </w:t>
       </w:r>
+      <w:proofErr w:type="spellStart"/>
       <w:r>
         <w:rPr>
           <w:highlight w:val="green"/>
         </w:rPr>
         <w:t>vfi</w:t>
       </w:r>
+      <w:proofErr w:type="spellEnd"/>
     </w:p>
     <w:p>
       <w:pPr>
@@ -622,12 +665,14 @@
       <w:r>
         <w:t xml:space="preserve">Running </w:t>
       </w:r>
+      <w:proofErr w:type="spellStart"/>
       <w:r>
         <w:rPr>
           <w:highlight w:val="green"/>
         </w:rPr>
         <w:t>vfi_iterate_policy</w:t>
       </w:r>
+      <w:proofErr w:type="spellEnd"/>
     </w:p>
     <w:p>
       <w:pPr>
@@ -661,13 +706,14 @@
           <w:numId w:val="2"/>
         </w:numPr>
       </w:pPr>
+      <w:proofErr w:type="spellStart"/>
       <w:r>
         <w:rPr>
           <w:highlight w:val="green"/>
         </w:rPr>
-        <w:lastRenderedPageBreak/>
         <w:t>initValueFuns</w:t>
       </w:r>
+      <w:proofErr w:type="spellEnd"/>
     </w:p>
     <w:p>
       <w:r>
@@ -759,12 +805,14 @@
       </w:r>
     </w:p>
     <w:p>
+      <w:proofErr w:type="spellStart"/>
       <w:r>
         <w:rPr>
           <w:highlight w:val="green"/>
         </w:rPr>
         <w:t>SolveModel</w:t>
       </w:r>
+      <w:proofErr w:type="spellEnd"/>
       <w:r>
         <w:t>: Seems to use a constant grid of threads for all kernel launches.</w:t>
       </w:r>
@@ -782,12 +830,16 @@
           <w:u w:val="single"/>
         </w:rPr>
       </w:pPr>
+      <w:proofErr w:type="spellStart"/>
+      <w:proofErr w:type="gramStart"/>
       <w:r>
         <w:rPr>
           <w:highlight w:val="green"/>
         </w:rPr>
         <w:t>initValueFuns</w:t>
       </w:r>
+      <w:proofErr w:type="spellEnd"/>
+      <w:proofErr w:type="gramEnd"/>
       <w:r>
         <w:t>: This kernel sets all vectors to zero.</w:t>
       </w:r>
@@ -805,12 +857,14 @@
           <w:u w:val="single"/>
         </w:rPr>
       </w:pPr>
+      <w:proofErr w:type="spellStart"/>
       <w:r>
         <w:rPr>
           <w:highlight w:val="green"/>
         </w:rPr>
         <w:t>Vfi</w:t>
       </w:r>
+      <w:proofErr w:type="spellEnd"/>
       <w:r>
         <w:t>: This is a normal function that runs multiple kernels.</w:t>
       </w:r>
@@ -828,12 +882,14 @@
           <w:u w:val="single"/>
         </w:rPr>
       </w:pPr>
+      <w:proofErr w:type="spellStart"/>
       <w:r>
         <w:rPr>
           <w:highlight w:val="green"/>
         </w:rPr>
         <w:t>Vfi_iterate</w:t>
       </w:r>
+      <w:proofErr w:type="spellEnd"/>
       <w:r>
         <w:t>:</w:t>
       </w:r>
@@ -851,12 +907,14 @@
           <w:u w:val="single"/>
         </w:rPr>
       </w:pPr>
+      <w:proofErr w:type="spellStart"/>
       <w:r>
         <w:rPr>
           <w:highlight w:val="green"/>
         </w:rPr>
         <w:t>Ggq_topdown</w:t>
       </w:r>
+      <w:proofErr w:type="spellEnd"/>
       <w:r>
         <w:t xml:space="preserve"> algorithm</w:t>
       </w:r>
@@ -886,6 +944,17 @@
       <w:r>
         <w:t>:</w:t>
       </w:r>
+      <w:r>
+        <w:t xml:space="preserve"> Use the result from </w:t>
+      </w:r>
+      <w:proofErr w:type="spellStart"/>
+      <w:r>
+        <w:t>ggq_topdown</w:t>
+      </w:r>
+      <w:proofErr w:type="spellEnd"/>
+      <w:r>
+        <w:t xml:space="preserve"> and integrate over output to store the results.</w:t>
+      </w:r>
     </w:p>
     <w:p>
       <w:pPr>
@@ -900,14 +969,27 @@
           <w:u w:val="single"/>
         </w:rPr>
       </w:pPr>
+      <w:proofErr w:type="spellStart"/>
       <w:r>
         <w:rPr>
           <w:highlight w:val="green"/>
         </w:rPr>
         <w:t>Vfi_interpolate</w:t>
       </w:r>
+      <w:proofErr w:type="spellEnd"/>
       <w:r>
         <w:t>:</w:t>
+      </w:r>
+      <w:r>
+        <w:t xml:space="preserve"> Working with </w:t>
+      </w:r>
+      <w:proofErr w:type="gramStart"/>
+      <w:r>
+        <w:t>R(</w:t>
+      </w:r>
+      <w:proofErr w:type="gramEnd"/>
+      <w:r>
+        <w:t>b) and R(b)/b might demand interpolation.</w:t>
       </w:r>
     </w:p>
     <w:p>
@@ -932,6 +1014,9 @@
       <w:r>
         <w:t>:</w:t>
       </w:r>
+      <w:r>
+        <w:t xml:space="preserve"> Updates continuation value of default and default prices.</w:t>
+      </w:r>
     </w:p>
     <w:p>
       <w:pPr>
@@ -946,14 +1031,19 @@
           <w:u w:val="single"/>
         </w:rPr>
       </w:pPr>
+      <w:proofErr w:type="spellStart"/>
       <w:r>
         <w:rPr>
           <w:highlight w:val="green"/>
         </w:rPr>
         <w:t>Vfi_iterate_policy</w:t>
       </w:r>
+      <w:proofErr w:type="spellEnd"/>
       <w:r>
         <w:t>:</w:t>
+      </w:r>
+      <w:r>
+        <w:t xml:space="preserve"> After all the updates are performed this function finds the optimal policy at E[m] </w:t>
       </w:r>
     </w:p>
     <w:p>
@@ -1009,7 +1099,15 @@
         <w:t>-</w:t>
       </w:r>
       <w:r>
-        <w:t>dynamic term doing during compilation of the mex file?</w:t>
+        <w:t xml:space="preserve">dynamic term doing during compilation of the </w:t>
+      </w:r>
+      <w:proofErr w:type="spellStart"/>
+      <w:r>
+        <w:t>mex</w:t>
+      </w:r>
+      <w:proofErr w:type="spellEnd"/>
+      <w:r>
+        <w:t xml:space="preserve"> file?</w:t>
       </w:r>
     </w:p>
     <w:p>
@@ -1029,6 +1127,9 @@
         <w:jc w:val="center"/>
       </w:pPr>
       <w:r>
+        <w:rPr>
+          <w:noProof/>
+        </w:rPr>
         <w:drawing>
           <wp:inline distT="0" distB="0" distL="0" distR="0" wp14:anchorId="247B8533" wp14:editId="31B1C879">
             <wp:extent cx="3048425" cy="1752845"/>
@@ -1098,6 +1199,9 @@
         <w:pStyle w:val="ListParagraph"/>
       </w:pPr>
       <w:r>
+        <w:rPr>
+          <w:noProof/>
+        </w:rPr>
         <w:drawing>
           <wp:inline distT="0" distB="0" distL="0" distR="0" wp14:anchorId="49A7961D" wp14:editId="0BD6D86C">
             <wp:extent cx="5391493" cy="258592"/>
@@ -1156,7 +1260,15 @@
         </w:numPr>
       </w:pPr>
       <w:r>
-        <w:t>#ifdef debug statements:</w:t>
+        <w:t>#</w:t>
+      </w:r>
+      <w:proofErr w:type="spellStart"/>
+      <w:r>
+        <w:t>ifdef</w:t>
+      </w:r>
+      <w:proofErr w:type="spellEnd"/>
+      <w:r>
+        <w:t xml:space="preserve"> debug statements:</w:t>
       </w:r>
       <w:r>
         <w:rPr>
@@ -1165,6 +1277,9 @@
         <w:t xml:space="preserve"> </w:t>
       </w:r>
       <w:r>
+        <w:rPr>
+          <w:noProof/>
+        </w:rPr>
         <w:drawing>
           <wp:inline distT="0" distB="0" distL="0" distR="0" wp14:anchorId="32C6CC47" wp14:editId="0105A491">
             <wp:extent cx="6858000" cy="769620"/>
@@ -1202,11 +1317,139 @@
         </w:drawing>
       </w:r>
     </w:p>
-    <w:p/>
-    <w:p>
-      <w:pPr>
-        <w:pStyle w:val="ListParagraph"/>
-      </w:pPr>
+    <w:p>
+      <w:pPr>
+        <w:pStyle w:val="ListParagraph"/>
+        <w:numPr>
+          <w:ilvl w:val="0"/>
+          <w:numId w:val="3"/>
+        </w:numPr>
+      </w:pPr>
+      <w:r>
+        <w:t>Why we allow for issuances that exceed probability of default?</w:t>
+      </w:r>
+    </w:p>
+    <w:p>
+      <w:pPr>
+        <w:pStyle w:val="ListParagraph"/>
+      </w:pPr>
+      <w:r>
+        <w:drawing>
+          <wp:inline distT="0" distB="0" distL="0" distR="0" wp14:anchorId="324A0A22" wp14:editId="4774977D">
+            <wp:extent cx="6858000" cy="382270"/>
+            <wp:effectExtent l="0" t="0" r="0" b="0"/>
+            <wp:docPr id="1" name="Picture 1"/>
+            <wp:cNvGraphicFramePr>
+              <a:graphicFrameLocks xmlns:a="http://schemas.openxmlformats.org/drawingml/2006/main" noChangeAspect="1"/>
+            </wp:cNvGraphicFramePr>
+            <a:graphic xmlns:a="http://schemas.openxmlformats.org/drawingml/2006/main">
+              <a:graphicData uri="http://schemas.openxmlformats.org/drawingml/2006/picture">
+                <pic:pic xmlns:pic="http://schemas.openxmlformats.org/drawingml/2006/picture">
+                  <pic:nvPicPr>
+                    <pic:cNvPr id="1" name=""/>
+                    <pic:cNvPicPr/>
+                  </pic:nvPicPr>
+                  <pic:blipFill>
+                    <a:blip r:embed="rId8"/>
+                    <a:stretch>
+                      <a:fillRect/>
+                    </a:stretch>
+                  </pic:blipFill>
+                  <pic:spPr>
+                    <a:xfrm>
+                      <a:off x="0" y="0"/>
+                      <a:ext cx="6858000" cy="382270"/>
+                    </a:xfrm>
+                    <a:prstGeom prst="rect">
+                      <a:avLst/>
+                    </a:prstGeom>
+                  </pic:spPr>
+                </pic:pic>
+              </a:graphicData>
+            </a:graphic>
+          </wp:inline>
+        </w:drawing>
+      </w:r>
+    </w:p>
+    <w:p>
+      <w:pPr>
+        <w:pStyle w:val="ListParagraph"/>
+        <w:numPr>
+          <w:ilvl w:val="0"/>
+          <w:numId w:val="3"/>
+        </w:numPr>
+      </w:pPr>
+      <w:bookmarkStart w:id="0" w:name="_GoBack"/>
+      <w:bookmarkEnd w:id="0"/>
+      <w:r>
+        <w:lastRenderedPageBreak/>
+        <w:t>How can this be a relevant region? Near to the lower bound of consumption the value function becomes –infinity. How can this be preferred to the value of default?</w:t>
+      </w:r>
+      <w:r>
+        <w:drawing>
+          <wp:inline distT="0" distB="0" distL="0" distR="0" wp14:anchorId="44361F10" wp14:editId="708589BE">
+            <wp:extent cx="6858000" cy="4079875"/>
+            <wp:effectExtent l="0" t="0" r="0" b="0"/>
+            <wp:docPr id="2" name="Picture 2"/>
+            <wp:cNvGraphicFramePr>
+              <a:graphicFrameLocks xmlns:a="http://schemas.openxmlformats.org/drawingml/2006/main" noChangeAspect="1"/>
+            </wp:cNvGraphicFramePr>
+            <a:graphic xmlns:a="http://schemas.openxmlformats.org/drawingml/2006/main">
+              <a:graphicData uri="http://schemas.openxmlformats.org/drawingml/2006/picture">
+                <pic:pic xmlns:pic="http://schemas.openxmlformats.org/drawingml/2006/picture">
+                  <pic:nvPicPr>
+                    <pic:cNvPr id="1" name=""/>
+                    <pic:cNvPicPr/>
+                  </pic:nvPicPr>
+                  <pic:blipFill>
+                    <a:blip r:embed="rId9"/>
+                    <a:stretch>
+                      <a:fillRect/>
+                    </a:stretch>
+                  </pic:blipFill>
+                  <pic:spPr>
+                    <a:xfrm>
+                      <a:off x="0" y="0"/>
+                      <a:ext cx="6858000" cy="4079875"/>
+                    </a:xfrm>
+                    <a:prstGeom prst="rect">
+                      <a:avLst/>
+                    </a:prstGeom>
+                  </pic:spPr>
+                </pic:pic>
+              </a:graphicData>
+            </a:graphic>
+          </wp:inline>
+        </w:drawing>
+      </w:r>
+    </w:p>
+    <w:p>
+      <w:pPr>
+        <w:pStyle w:val="ListParagraph"/>
+      </w:pPr>
+    </w:p>
+    <w:p>
+      <w:pPr>
+        <w:pStyle w:val="ListParagraph"/>
+        <w:numPr>
+          <w:ilvl w:val="0"/>
+          <w:numId w:val="3"/>
+        </w:numPr>
+      </w:pPr>
+      <w:r>
+        <w:t xml:space="preserve">What is the reason for </w:t>
+      </w:r>
+      <w:proofErr w:type="spellStart"/>
+      <w:r>
+        <w:rPr>
+          <w:highlight w:val="green"/>
+        </w:rPr>
+        <w:t>Vfi_iterate_policy</w:t>
+      </w:r>
+      <w:proofErr w:type="spellEnd"/>
+      <w:r>
+        <w:t xml:space="preserve">? </w:t>
+      </w:r>
     </w:p>
     <w:p>
       <w:pPr>
@@ -1279,7 +1522,7 @@
 </file>
 
 <file path=word/numbering.xml><?xml version="1.0" encoding="utf-8"?>
-<w:numbering xmlns:wpc="http://schemas.microsoft.com/office/word/2010/wordprocessingCanvas" xmlns:cx="http://schemas.microsoft.com/office/drawing/2014/chartex" xmlns:cx1="http://schemas.microsoft.com/office/drawing/2015/9/8/chartex" xmlns:cx2="http://schemas.microsoft.com/office/drawing/2015/10/21/chartex" xmlns:cx3="http://schemas.microsoft.com/office/drawing/2016/5/9/chartex" xmlns:cx4="http://schemas.microsoft.com/office/drawing/2016/5/10/chartex" xmlns:cx5="http://schemas.microsoft.com/office/drawing/2016/5/11/chartex" xmlns:cx6="http://schemas.microsoft.com/office/drawing/2016/5/12/chartex" xmlns:cx7="http://schemas.microsoft.com/office/drawing/2016/5/13/chartex" xmlns:cx8="http://schemas.microsoft.com/office/drawing/2016/5/14/chartex" xmlns:mc="http://schemas.openxmlformats.org/markup-compatibility/2006" xmlns:aink="http://schemas.microsoft.com/office/drawing/2016/ink" xmlns:am3d="http://schemas.microsoft.com/office/drawing/2017/model3d" xmlns:o="urn:schemas-microsoft-com:office:office" xmlns:oel="http://schemas.microsoft.com/office/2019/extlst" xmlns:r="http://schemas.openxmlformats.org/officeDocument/2006/relationships" xmlns:m="http://schemas.openxmlformats.org/officeDocument/2006/math" xmlns:v="urn:schemas-microsoft-com:vml" xmlns:wp14="http://schemas.microsoft.com/office/word/2010/wordprocessingDrawing" xmlns:wp="http://schemas.openxmlformats.org/drawingml/2006/wordprocessingDrawing" xmlns:w10="urn:schemas-microsoft-com:office:word" xmlns:w="http://schemas.openxmlformats.org/wordprocessingml/2006/main" xmlns:w14="http://schemas.microsoft.com/office/word/2010/wordml" xmlns:w15="http://schemas.microsoft.com/office/word/2012/wordml" xmlns:w16cex="http://schemas.microsoft.com/office/word/2018/wordml/cex" xmlns:w16cid="http://schemas.microsoft.com/office/word/2016/wordml/cid" xmlns:w16="http://schemas.microsoft.com/office/word/2018/wordml" xmlns:w16sdtdh="http://schemas.microsoft.com/office/word/2020/wordml/sdtdatahash" xmlns:w16se="http://schemas.microsoft.com/office/word/2015/wordml/symex" xmlns:wpg="http://schemas.microsoft.com/office/word/2010/wordprocessingGroup" xmlns:wpi="http://schemas.microsoft.com/office/word/2010/wordprocessingInk" xmlns:wne="http://schemas.microsoft.com/office/word/2006/wordml" xmlns:wps="http://schemas.microsoft.com/office/word/2010/wordprocessingShape" mc:Ignorable="w14 w15 w16se w16cid w16 w16cex w16sdtdh wp14">
+<w:numbering xmlns:wpc="http://schemas.microsoft.com/office/word/2010/wordprocessingCanvas" xmlns:cx="http://schemas.microsoft.com/office/drawing/2014/chartex" xmlns:cx1="http://schemas.microsoft.com/office/drawing/2015/9/8/chartex" xmlns:mc="http://schemas.openxmlformats.org/markup-compatibility/2006" xmlns:o="urn:schemas-microsoft-com:office:office" xmlns:r="http://schemas.openxmlformats.org/officeDocument/2006/relationships" xmlns:m="http://schemas.openxmlformats.org/officeDocument/2006/math" xmlns:v="urn:schemas-microsoft-com:vml" xmlns:wp14="http://schemas.microsoft.com/office/word/2010/wordprocessingDrawing" xmlns:wp="http://schemas.openxmlformats.org/drawingml/2006/wordprocessingDrawing" xmlns:w10="urn:schemas-microsoft-com:office:word" xmlns:w="http://schemas.openxmlformats.org/wordprocessingml/2006/main" xmlns:w14="http://schemas.microsoft.com/office/word/2010/wordml" xmlns:w15="http://schemas.microsoft.com/office/word/2012/wordml" xmlns:w16se="http://schemas.microsoft.com/office/word/2015/wordml/symex" xmlns:wpg="http://schemas.microsoft.com/office/word/2010/wordprocessingGroup" xmlns:wpi="http://schemas.microsoft.com/office/word/2010/wordprocessingInk" xmlns:wne="http://schemas.microsoft.com/office/word/2006/wordml" xmlns:wps="http://schemas.microsoft.com/office/word/2010/wordprocessingShape" mc:Ignorable="w14 w15 w16se wp14">
   <w:abstractNum w:abstractNumId="0" w15:restartNumberingAfterBreak="0">
     <w:nsid w:val="20C25EF0"/>
     <w:multiLevelType w:val="hybridMultilevel"/>
@@ -1907,29 +2150,29 @@
       </w:pPr>
     </w:lvl>
   </w:abstractNum>
-  <w:num w:numId="1" w16cid:durableId="1335691889">
+  <w:num w:numId="1">
     <w:abstractNumId w:val="3"/>
   </w:num>
-  <w:num w:numId="2" w16cid:durableId="250551950">
+  <w:num w:numId="2">
     <w:abstractNumId w:val="4"/>
   </w:num>
-  <w:num w:numId="3" w16cid:durableId="312101741">
+  <w:num w:numId="3">
     <w:abstractNumId w:val="1"/>
   </w:num>
-  <w:num w:numId="4" w16cid:durableId="1770391272">
+  <w:num w:numId="4">
     <w:abstractNumId w:val="0"/>
   </w:num>
-  <w:num w:numId="5" w16cid:durableId="1902130407">
+  <w:num w:numId="5">
     <w:abstractNumId w:val="2"/>
   </w:num>
-  <w:num w:numId="6" w16cid:durableId="1786656209">
+  <w:num w:numId="6">
     <w:abstractNumId w:val="5"/>
   </w:num>
 </w:numbering>
 </file>
 
 <file path=word/styles.xml><?xml version="1.0" encoding="utf-8"?>
-<w:styles xmlns:mc="http://schemas.openxmlformats.org/markup-compatibility/2006" xmlns:r="http://schemas.openxmlformats.org/officeDocument/2006/relationships" xmlns:w="http://schemas.openxmlformats.org/wordprocessingml/2006/main" xmlns:w14="http://schemas.microsoft.com/office/word/2010/wordml" xmlns:w15="http://schemas.microsoft.com/office/word/2012/wordml" xmlns:w16cex="http://schemas.microsoft.com/office/word/2018/wordml/cex" xmlns:w16cid="http://schemas.microsoft.com/office/word/2016/wordml/cid" xmlns:w16="http://schemas.microsoft.com/office/word/2018/wordml" xmlns:w16sdtdh="http://schemas.microsoft.com/office/word/2020/wordml/sdtdatahash" xmlns:w16se="http://schemas.microsoft.com/office/word/2015/wordml/symex" mc:Ignorable="w14 w15 w16se w16cid w16 w16cex w16sdtdh">
+<w:styles xmlns:mc="http://schemas.openxmlformats.org/markup-compatibility/2006" xmlns:r="http://schemas.openxmlformats.org/officeDocument/2006/relationships" xmlns:w="http://schemas.openxmlformats.org/wordprocessingml/2006/main" xmlns:w14="http://schemas.microsoft.com/office/word/2010/wordml" xmlns:w15="http://schemas.microsoft.com/office/word/2012/wordml" xmlns:w16se="http://schemas.microsoft.com/office/word/2015/wordml/symex" mc:Ignorable="w14 w15 w16se">
   <w:docDefaults>
     <w:rPrDefault>
       <w:rPr>
@@ -1947,7 +2190,7 @@
       </w:pPr>
     </w:pPrDefault>
   </w:docDefaults>
-  <w:latentStyles w:defLockedState="0" w:defUIPriority="99" w:defSemiHidden="0" w:defUnhideWhenUsed="0" w:defQFormat="0" w:count="376">
+  <w:latentStyles w:defLockedState="0" w:defUIPriority="99" w:defSemiHidden="0" w:defUnhideWhenUsed="0" w:defQFormat="0" w:count="371">
     <w:lsdException w:name="Normal" w:uiPriority="0" w:qFormat="1"/>
     <w:lsdException w:name="heading 1" w:uiPriority="9" w:qFormat="1"/>
     <w:lsdException w:name="heading 2" w:semiHidden="1" w:uiPriority="9" w:unhideWhenUsed="1" w:qFormat="1"/>
@@ -2319,11 +2562,6 @@
     <w:lsdException w:name="List Table 5 Dark Accent 6" w:uiPriority="50"/>
     <w:lsdException w:name="List Table 6 Colorful Accent 6" w:uiPriority="51"/>
     <w:lsdException w:name="List Table 7 Colorful Accent 6" w:uiPriority="52"/>
-    <w:lsdException w:name="Mention" w:semiHidden="1" w:unhideWhenUsed="1"/>
-    <w:lsdException w:name="Smart Hyperlink" w:semiHidden="1" w:unhideWhenUsed="1"/>
-    <w:lsdException w:name="Hashtag" w:semiHidden="1" w:unhideWhenUsed="1"/>
-    <w:lsdException w:name="Unresolved Mention" w:semiHidden="1" w:unhideWhenUsed="1"/>
-    <w:lsdException w:name="Smart Link" w:semiHidden="1" w:unhideWhenUsed="1"/>
   </w:latentStyles>
   <w:style w:type="paragraph" w:default="1" w:styleId="Normal">
     <w:name w:val="Normal"/>

</xml_diff>

<commit_message>
trying to make it work
</commit_message>
<xml_diff>
--- a/Notes/Extended_README.docx
+++ b/Notes/Extended_README.docx
@@ -24,12 +24,14 @@
       </w:r>
     </w:p>
     <w:p>
+      <w:proofErr w:type="spellStart"/>
       <w:r>
         <w:rPr>
           <w:highlight w:val="yellow"/>
         </w:rPr>
         <w:t>Compile_mexSolveModelGivenParms.m</w:t>
       </w:r>
+      <w:proofErr w:type="spellEnd"/>
     </w:p>
     <w:p>
       <w:pPr>
@@ -120,7 +122,15 @@
         </w:numPr>
       </w:pPr>
       <w:r>
-        <w:t xml:space="preserve">This is a mexfile and serves as the main link between the C++/CUDA and </w:t>
+        <w:t xml:space="preserve">This is a </w:t>
+      </w:r>
+      <w:proofErr w:type="spellStart"/>
+      <w:r>
+        <w:t>mexfile</w:t>
+      </w:r>
+      <w:proofErr w:type="spellEnd"/>
+      <w:r>
+        <w:t xml:space="preserve"> and serves as the main link between the C++/CUDA and </w:t>
       </w:r>
       <w:r>
         <w:t>MATLAB</w:t>
@@ -233,12 +243,16 @@
       <w:r>
         <w:t xml:space="preserve">This is the function that calls </w:t>
       </w:r>
+      <w:proofErr w:type="spellStart"/>
+      <w:proofErr w:type="gramStart"/>
       <w:r>
         <w:rPr>
           <w:highlight w:val="green"/>
         </w:rPr>
         <w:t>mexSolveModelGivenParms</w:t>
       </w:r>
+      <w:proofErr w:type="spellEnd"/>
+      <w:proofErr w:type="gramEnd"/>
     </w:p>
     <w:p>
       <w:pPr>
@@ -251,12 +265,14 @@
       <w:r>
         <w:t xml:space="preserve">Then computes moments using </w:t>
       </w:r>
+      <w:proofErr w:type="spellStart"/>
       <w:r>
         <w:rPr>
           <w:highlight w:val="yellow"/>
         </w:rPr>
         <w:t>SimSinglePath_mex_output.m</w:t>
       </w:r>
+      <w:proofErr w:type="spellEnd"/>
     </w:p>
     <w:p>
       <w:pPr>
@@ -291,14 +307,26 @@
         </w:numPr>
       </w:pPr>
       <w:r>
-        <w:t xml:space="preserve">Once parameters are read into the model, the mexfunction calls the function </w:t>
-      </w:r>
+        <w:t xml:space="preserve">Once parameters are read into the model, the </w:t>
+      </w:r>
+      <w:proofErr w:type="spellStart"/>
+      <w:r>
+        <w:t>mexfunction</w:t>
+      </w:r>
+      <w:proofErr w:type="spellEnd"/>
+      <w:r>
+        <w:t xml:space="preserve"> calls the function </w:t>
+      </w:r>
+      <w:proofErr w:type="spellStart"/>
+      <w:proofErr w:type="gramStart"/>
       <w:r>
         <w:rPr>
           <w:highlight w:val="green"/>
         </w:rPr>
         <w:t>SolveModel</w:t>
       </w:r>
+      <w:proofErr w:type="spellEnd"/>
+      <w:proofErr w:type="gramEnd"/>
     </w:p>
     <w:p>
       <w:pPr>
@@ -368,12 +396,14 @@
       <w:r>
         <w:t xml:space="preserve">Calls </w:t>
       </w:r>
+      <w:proofErr w:type="spellStart"/>
       <w:r>
         <w:rPr>
           <w:highlight w:val="green"/>
         </w:rPr>
         <w:t>SolveModel</w:t>
       </w:r>
+      <w:proofErr w:type="spellEnd"/>
       <w:r>
         <w:t xml:space="preserve"> and stores all the results in host memory.</w:t>
       </w:r>
@@ -418,12 +448,14 @@
           <w:numId w:val="2"/>
         </w:numPr>
       </w:pPr>
+      <w:proofErr w:type="spellStart"/>
       <w:r>
         <w:rPr>
           <w:highlight w:val="green"/>
         </w:rPr>
         <w:t>Ggq_topdown</w:t>
       </w:r>
+      <w:proofErr w:type="spellEnd"/>
     </w:p>
     <w:p>
       <w:pPr>
@@ -433,12 +465,22 @@
           <w:numId w:val="2"/>
         </w:numPr>
       </w:pPr>
+      <w:proofErr w:type="spellStart"/>
       <w:r>
         <w:rPr>
           <w:highlight w:val="green"/>
         </w:rPr>
-        <w:t>Vfi_iterate_policy</w:t>
-      </w:r>
+        <w:t>Vfi_iterate_</w:t>
+      </w:r>
+      <w:proofErr w:type="gramStart"/>
+      <w:r>
+        <w:rPr>
+          <w:highlight w:val="green"/>
+        </w:rPr>
+        <w:t>policy</w:t>
+      </w:r>
+      <w:proofErr w:type="spellEnd"/>
+      <w:proofErr w:type="gramEnd"/>
     </w:p>
     <w:p>
       <w:pPr>
@@ -448,12 +490,22 @@
           <w:numId w:val="2"/>
         </w:numPr>
       </w:pPr>
+      <w:proofErr w:type="spellStart"/>
       <w:r>
         <w:rPr>
           <w:highlight w:val="green"/>
         </w:rPr>
-        <w:t>Vfi_iterate</w:t>
-      </w:r>
+        <w:t>Vfi_</w:t>
+      </w:r>
+      <w:proofErr w:type="gramStart"/>
+      <w:r>
+        <w:rPr>
+          <w:highlight w:val="green"/>
+        </w:rPr>
+        <w:t>iterate</w:t>
+      </w:r>
+      <w:proofErr w:type="spellEnd"/>
+      <w:proofErr w:type="gramEnd"/>
     </w:p>
     <w:p>
       <w:pPr>
@@ -463,12 +515,22 @@
           <w:numId w:val="2"/>
         </w:numPr>
       </w:pPr>
+      <w:proofErr w:type="spellStart"/>
       <w:r>
         <w:rPr>
           <w:highlight w:val="green"/>
         </w:rPr>
-        <w:t>Vfi_interpolate</w:t>
-      </w:r>
+        <w:t>Vfi_</w:t>
+      </w:r>
+      <w:proofErr w:type="gramStart"/>
+      <w:r>
+        <w:rPr>
+          <w:highlight w:val="green"/>
+        </w:rPr>
+        <w:t>interpolate</w:t>
+      </w:r>
+      <w:proofErr w:type="spellEnd"/>
+      <w:proofErr w:type="gramEnd"/>
     </w:p>
     <w:p>
       <w:pPr>
@@ -508,12 +570,14 @@
           <w:numId w:val="2"/>
         </w:numPr>
       </w:pPr>
+      <w:proofErr w:type="spellStart"/>
       <w:r>
         <w:rPr>
           <w:highlight w:val="green"/>
         </w:rPr>
         <w:t>Update_compute_errors</w:t>
       </w:r>
+      <w:proofErr w:type="spellEnd"/>
     </w:p>
     <w:p>
       <w:pPr>
@@ -523,12 +587,14 @@
           <w:numId w:val="2"/>
         </w:numPr>
       </w:pPr>
+      <w:proofErr w:type="spellStart"/>
       <w:r>
         <w:rPr>
           <w:highlight w:val="green"/>
         </w:rPr>
         <w:t>Vfi</w:t>
       </w:r>
+      <w:proofErr w:type="spellEnd"/>
     </w:p>
     <w:p>
       <w:pPr>
@@ -538,12 +604,14 @@
           <w:numId w:val="2"/>
         </w:numPr>
       </w:pPr>
+      <w:proofErr w:type="spellStart"/>
       <w:r>
         <w:rPr>
           <w:highlight w:val="green"/>
         </w:rPr>
         <w:t>SolveModel</w:t>
       </w:r>
+      <w:proofErr w:type="spellEnd"/>
     </w:p>
     <w:p>
       <w:pPr>
@@ -604,12 +672,14 @@
       <w:r>
         <w:t xml:space="preserve">Running </w:t>
       </w:r>
+      <w:proofErr w:type="spellStart"/>
       <w:r>
         <w:rPr>
           <w:highlight w:val="green"/>
         </w:rPr>
         <w:t>vfi</w:t>
       </w:r>
+      <w:proofErr w:type="spellEnd"/>
     </w:p>
     <w:p>
       <w:pPr>
@@ -622,12 +692,22 @@
       <w:r>
         <w:t xml:space="preserve">Running </w:t>
       </w:r>
+      <w:proofErr w:type="spellStart"/>
       <w:r>
         <w:rPr>
           <w:highlight w:val="green"/>
         </w:rPr>
-        <w:t>vfi_iterate_policy</w:t>
-      </w:r>
+        <w:t>vfi_iterate_</w:t>
+      </w:r>
+      <w:proofErr w:type="gramStart"/>
+      <w:r>
+        <w:rPr>
+          <w:highlight w:val="green"/>
+        </w:rPr>
+        <w:t>policy</w:t>
+      </w:r>
+      <w:proofErr w:type="spellEnd"/>
+      <w:proofErr w:type="gramEnd"/>
     </w:p>
     <w:p>
       <w:pPr>
@@ -661,6 +741,7 @@
           <w:numId w:val="2"/>
         </w:numPr>
       </w:pPr>
+      <w:proofErr w:type="spellStart"/>
       <w:r>
         <w:rPr>
           <w:highlight w:val="green"/>
@@ -668,6 +749,7 @@
         <w:lastRenderedPageBreak/>
         <w:t>initValueFuns</w:t>
       </w:r>
+      <w:proofErr w:type="spellEnd"/>
     </w:p>
     <w:p>
       <w:r>
@@ -759,12 +841,14 @@
       </w:r>
     </w:p>
     <w:p>
+      <w:proofErr w:type="spellStart"/>
       <w:r>
         <w:rPr>
           <w:highlight w:val="green"/>
         </w:rPr>
         <w:t>SolveModel</w:t>
       </w:r>
+      <w:proofErr w:type="spellEnd"/>
       <w:r>
         <w:t>: Seems to use a constant grid of threads for all kernel launches.</w:t>
       </w:r>
@@ -782,12 +866,14 @@
           <w:u w:val="single"/>
         </w:rPr>
       </w:pPr>
+      <w:proofErr w:type="spellStart"/>
       <w:r>
         <w:rPr>
           <w:highlight w:val="green"/>
         </w:rPr>
         <w:t>initValueFuns</w:t>
       </w:r>
+      <w:proofErr w:type="spellEnd"/>
       <w:r>
         <w:t>: This kernel sets all vectors to zero.</w:t>
       </w:r>
@@ -805,12 +891,14 @@
           <w:u w:val="single"/>
         </w:rPr>
       </w:pPr>
+      <w:proofErr w:type="spellStart"/>
       <w:r>
         <w:rPr>
           <w:highlight w:val="green"/>
         </w:rPr>
         <w:t>Vfi</w:t>
       </w:r>
+      <w:proofErr w:type="spellEnd"/>
       <w:r>
         <w:t>: This is a normal function that runs multiple kernels.</w:t>
       </w:r>
@@ -828,12 +916,14 @@
           <w:u w:val="single"/>
         </w:rPr>
       </w:pPr>
+      <w:proofErr w:type="spellStart"/>
       <w:r>
         <w:rPr>
           <w:highlight w:val="green"/>
         </w:rPr>
         <w:t>Vfi_iterate</w:t>
       </w:r>
+      <w:proofErr w:type="spellEnd"/>
       <w:r>
         <w:t>:</w:t>
       </w:r>
@@ -851,12 +941,14 @@
           <w:u w:val="single"/>
         </w:rPr>
       </w:pPr>
+      <w:proofErr w:type="spellStart"/>
       <w:r>
         <w:rPr>
           <w:highlight w:val="green"/>
         </w:rPr>
         <w:t>Ggq_topdown</w:t>
       </w:r>
+      <w:proofErr w:type="spellEnd"/>
       <w:r>
         <w:t xml:space="preserve"> algorithm</w:t>
       </w:r>
@@ -900,12 +992,14 @@
           <w:u w:val="single"/>
         </w:rPr>
       </w:pPr>
+      <w:proofErr w:type="spellStart"/>
       <w:r>
         <w:rPr>
           <w:highlight w:val="green"/>
         </w:rPr>
         <w:t>Vfi_interpolate</w:t>
       </w:r>
+      <w:proofErr w:type="spellEnd"/>
       <w:r>
         <w:t>:</w:t>
       </w:r>
@@ -946,12 +1040,14 @@
           <w:u w:val="single"/>
         </w:rPr>
       </w:pPr>
+      <w:proofErr w:type="spellStart"/>
       <w:r>
         <w:rPr>
           <w:highlight w:val="green"/>
         </w:rPr>
         <w:t>Vfi_iterate_policy</w:t>
       </w:r>
+      <w:proofErr w:type="spellEnd"/>
       <w:r>
         <w:t>:</w:t>
       </w:r>
@@ -1009,7 +1105,15 @@
         <w:t>-</w:t>
       </w:r>
       <w:r>
-        <w:t>dynamic term doing during compilation of the mex file?</w:t>
+        <w:t xml:space="preserve">dynamic term doing during compilation of the </w:t>
+      </w:r>
+      <w:proofErr w:type="spellStart"/>
+      <w:r>
+        <w:t>mex</w:t>
+      </w:r>
+      <w:proofErr w:type="spellEnd"/>
+      <w:r>
+        <w:t xml:space="preserve"> file?</w:t>
       </w:r>
     </w:p>
     <w:p>
@@ -1029,6 +1133,9 @@
         <w:jc w:val="center"/>
       </w:pPr>
       <w:r>
+        <w:rPr>
+          <w:noProof/>
+        </w:rPr>
         <w:drawing>
           <wp:inline distT="0" distB="0" distL="0" distR="0" wp14:anchorId="247B8533" wp14:editId="31B1C879">
             <wp:extent cx="3048425" cy="1752845"/>
@@ -1098,6 +1205,9 @@
         <w:pStyle w:val="ListParagraph"/>
       </w:pPr>
       <w:r>
+        <w:rPr>
+          <w:noProof/>
+        </w:rPr>
         <w:drawing>
           <wp:inline distT="0" distB="0" distL="0" distR="0" wp14:anchorId="49A7961D" wp14:editId="0BD6D86C">
             <wp:extent cx="5391493" cy="258592"/>
@@ -1165,6 +1275,9 @@
         <w:t xml:space="preserve"> </w:t>
       </w:r>
       <w:r>
+        <w:rPr>
+          <w:noProof/>
+        </w:rPr>
         <w:drawing>
           <wp:inline distT="0" distB="0" distL="0" distR="0" wp14:anchorId="32C6CC47" wp14:editId="0105A491">
             <wp:extent cx="6858000" cy="769620"/>
@@ -1202,10 +1315,46 @@
         </w:drawing>
       </w:r>
     </w:p>
-    <w:p/>
-    <w:p>
-      <w:pPr>
-        <w:pStyle w:val="ListParagraph"/>
+    <w:p>
+      <w:r>
+        <w:t>11/08</w:t>
+      </w:r>
+    </w:p>
+    <w:p>
+      <w:pPr>
+        <w:pStyle w:val="ListParagraph"/>
+        <w:numPr>
+          <w:ilvl w:val="0"/>
+          <w:numId w:val="3"/>
+        </w:numPr>
+      </w:pPr>
+      <w:r>
+        <w:t xml:space="preserve">Why do we have to use interpolation? I think it is because </w:t>
+      </w:r>
+      <w:proofErr w:type="spellStart"/>
+      <w:r>
+        <w:t>b_bar</w:t>
+      </w:r>
+      <w:proofErr w:type="spellEnd"/>
+      <w:r>
+        <w:t xml:space="preserve"> is one of the calibrated parameters of the model. Therefore, we need to make the code robust to many values of this parameter, and to account for the fact that it might, or it might not, fall inside the </w:t>
+      </w:r>
+      <w:proofErr w:type="spellStart"/>
+      <w:r>
+        <w:t>b_grid</w:t>
+      </w:r>
+      <w:proofErr w:type="spellEnd"/>
+      <w:r>
+        <w:t>.</w:t>
+      </w:r>
+    </w:p>
+    <w:p>
+      <w:pPr>
+        <w:pStyle w:val="ListParagraph"/>
+        <w:numPr>
+          <w:ilvl w:val="0"/>
+          <w:numId w:val="3"/>
+        </w:numPr>
       </w:pPr>
     </w:p>
     <w:p>

</xml_diff>

<commit_message>
Before chatting with yu
</commit_message>
<xml_diff>
--- a/Notes/Extended_README.docx
+++ b/Notes/Extended_README.docx
@@ -1473,66 +1473,20 @@
     <w:p>
       <w:pPr>
         <w:pStyle w:val="ListParagraph"/>
+      </w:pPr>
+    </w:p>
+    <w:p>
+      <w:pPr>
+        <w:pStyle w:val="ListParagraph"/>
         <w:numPr>
           <w:ilvl w:val="0"/>
           <w:numId w:val="3"/>
         </w:numPr>
       </w:pPr>
-    </w:p>
-    <w:p>
-      <w:pPr>
-        <w:rPr>
-          <w:b/>
-          <w:bCs/>
-          <w:sz w:val="32"/>
-          <w:szCs w:val="32"/>
-          <w:u w:val="single"/>
-        </w:rPr>
-      </w:pPr>
-      <w:r>
-        <w:rPr>
-          <w:b/>
-          <w:bCs/>
-          <w:sz w:val="32"/>
-          <w:szCs w:val="32"/>
-          <w:u w:val="single"/>
-        </w:rPr>
-        <w:t xml:space="preserve">Questions </w:t>
-      </w:r>
-      <w:r>
-        <w:rPr>
-          <w:b/>
-          <w:bCs/>
-          <w:sz w:val="32"/>
-          <w:szCs w:val="32"/>
-          <w:u w:val="single"/>
-        </w:rPr>
-        <w:t>to Answer</w:t>
-      </w:r>
-      <w:r>
-        <w:rPr>
-          <w:b/>
-          <w:bCs/>
-          <w:sz w:val="32"/>
-          <w:szCs w:val="32"/>
-          <w:u w:val="single"/>
-        </w:rPr>
-        <w:t>:</w:t>
-      </w:r>
-    </w:p>
-    <w:p>
-      <w:pPr>
-        <w:pStyle w:val="ListParagraph"/>
-        <w:numPr>
-          <w:ilvl w:val="0"/>
-          <w:numId w:val="3"/>
-        </w:numPr>
-      </w:pPr>
-      <w:r>
-        <w:t xml:space="preserve">What are the convergence criteria? </w:t>
-      </w:r>
-    </w:p>
-    <w:p/>
+      <w:r>
+        <w:t xml:space="preserve">How to proceed next? Start building a code from scratch or edit the existing code? </w:t>
+      </w:r>
+    </w:p>
     <w:p>
       <w:pPr>
         <w:ind w:left="360"/>

</xml_diff>

<commit_message>
Adding important files and removing unused ones
</commit_message>
<xml_diff>
--- a/Notes/Extended_README.docx
+++ b/Notes/Extended_README.docx
@@ -24,14 +24,12 @@
       </w:r>
     </w:p>
     <w:p>
-      <w:proofErr w:type="spellStart"/>
       <w:r>
         <w:rPr>
           <w:highlight w:val="yellow"/>
         </w:rPr>
         <w:t>Compile_mexSolveModelGivenParms.m</w:t>
       </w:r>
-      <w:proofErr w:type="spellEnd"/>
     </w:p>
     <w:p>
       <w:pPr>
@@ -122,15 +120,7 @@
         </w:numPr>
       </w:pPr>
       <w:r>
-        <w:t xml:space="preserve">This is a </w:t>
-      </w:r>
-      <w:proofErr w:type="spellStart"/>
-      <w:r>
-        <w:t>mexfile</w:t>
-      </w:r>
-      <w:proofErr w:type="spellEnd"/>
-      <w:r>
-        <w:t xml:space="preserve"> and serves as the main link between the C++/CUDA and </w:t>
+        <w:t xml:space="preserve">This is a mexfile and serves as the main link between the C++/CUDA and </w:t>
       </w:r>
       <w:r>
         <w:t>MATLAB</w:t>
@@ -243,14 +233,12 @@
       <w:r>
         <w:t xml:space="preserve">This is the function that calls </w:t>
       </w:r>
-      <w:proofErr w:type="spellStart"/>
       <w:r>
         <w:rPr>
           <w:highlight w:val="green"/>
         </w:rPr>
         <w:t>mexSolveModelGivenParms</w:t>
       </w:r>
-      <w:proofErr w:type="spellEnd"/>
     </w:p>
     <w:p>
       <w:pPr>
@@ -263,14 +251,12 @@
       <w:r>
         <w:t xml:space="preserve">Then computes moments using </w:t>
       </w:r>
-      <w:proofErr w:type="spellStart"/>
       <w:r>
         <w:rPr>
           <w:highlight w:val="yellow"/>
         </w:rPr>
         <w:t>SimSinglePath_mex_output.m</w:t>
       </w:r>
-      <w:proofErr w:type="spellEnd"/>
     </w:p>
     <w:p>
       <w:pPr>
@@ -305,24 +291,14 @@
         </w:numPr>
       </w:pPr>
       <w:r>
-        <w:t xml:space="preserve">Once parameters are read into the model, the </w:t>
-      </w:r>
-      <w:proofErr w:type="spellStart"/>
-      <w:r>
-        <w:t>mexfunction</w:t>
-      </w:r>
-      <w:proofErr w:type="spellEnd"/>
-      <w:r>
-        <w:t xml:space="preserve"> calls the function </w:t>
-      </w:r>
-      <w:proofErr w:type="spellStart"/>
+        <w:t xml:space="preserve">Once parameters are read into the model, the mexfunction calls the function </w:t>
+      </w:r>
       <w:r>
         <w:rPr>
           <w:highlight w:val="green"/>
         </w:rPr>
         <w:t>SolveModel</w:t>
       </w:r>
-      <w:proofErr w:type="spellEnd"/>
     </w:p>
     <w:p>
       <w:pPr>
@@ -392,14 +368,12 @@
       <w:r>
         <w:t xml:space="preserve">Calls </w:t>
       </w:r>
-      <w:proofErr w:type="spellStart"/>
       <w:r>
         <w:rPr>
           <w:highlight w:val="green"/>
         </w:rPr>
         <w:t>SolveModel</w:t>
       </w:r>
-      <w:proofErr w:type="spellEnd"/>
       <w:r>
         <w:t xml:space="preserve"> and stores all the results in host memory.</w:t>
       </w:r>
@@ -444,14 +418,12 @@
           <w:numId w:val="2"/>
         </w:numPr>
       </w:pPr>
-      <w:proofErr w:type="spellStart"/>
       <w:r>
         <w:rPr>
           <w:highlight w:val="green"/>
         </w:rPr>
         <w:t>Ggq_topdown</w:t>
       </w:r>
-      <w:proofErr w:type="spellEnd"/>
     </w:p>
     <w:p>
       <w:pPr>
@@ -461,14 +433,12 @@
           <w:numId w:val="2"/>
         </w:numPr>
       </w:pPr>
-      <w:proofErr w:type="spellStart"/>
       <w:r>
         <w:rPr>
           <w:highlight w:val="green"/>
         </w:rPr>
         <w:t>Vfi_iterate_policy</w:t>
       </w:r>
-      <w:proofErr w:type="spellEnd"/>
     </w:p>
     <w:p>
       <w:pPr>
@@ -478,14 +448,12 @@
           <w:numId w:val="2"/>
         </w:numPr>
       </w:pPr>
-      <w:proofErr w:type="spellStart"/>
       <w:r>
         <w:rPr>
           <w:highlight w:val="green"/>
         </w:rPr>
         <w:t>Vfi_iterate</w:t>
       </w:r>
-      <w:proofErr w:type="spellEnd"/>
     </w:p>
     <w:p>
       <w:pPr>
@@ -495,14 +463,12 @@
           <w:numId w:val="2"/>
         </w:numPr>
       </w:pPr>
-      <w:proofErr w:type="spellStart"/>
       <w:r>
         <w:rPr>
           <w:highlight w:val="green"/>
         </w:rPr>
         <w:t>Vfi_interpolate</w:t>
       </w:r>
-      <w:proofErr w:type="spellEnd"/>
     </w:p>
     <w:p>
       <w:pPr>
@@ -542,14 +508,12 @@
           <w:numId w:val="2"/>
         </w:numPr>
       </w:pPr>
-      <w:proofErr w:type="spellStart"/>
       <w:r>
         <w:rPr>
           <w:highlight w:val="green"/>
         </w:rPr>
         <w:t>Update_compute_errors</w:t>
       </w:r>
-      <w:proofErr w:type="spellEnd"/>
     </w:p>
     <w:p>
       <w:pPr>
@@ -559,14 +523,12 @@
           <w:numId w:val="2"/>
         </w:numPr>
       </w:pPr>
-      <w:proofErr w:type="spellStart"/>
       <w:r>
         <w:rPr>
           <w:highlight w:val="green"/>
         </w:rPr>
         <w:t>Vfi</w:t>
       </w:r>
-      <w:proofErr w:type="spellEnd"/>
     </w:p>
     <w:p>
       <w:pPr>
@@ -576,14 +538,12 @@
           <w:numId w:val="2"/>
         </w:numPr>
       </w:pPr>
-      <w:proofErr w:type="spellStart"/>
       <w:r>
         <w:rPr>
           <w:highlight w:val="green"/>
         </w:rPr>
         <w:t>SolveModel</w:t>
       </w:r>
-      <w:proofErr w:type="spellEnd"/>
     </w:p>
     <w:p>
       <w:pPr>
@@ -644,14 +604,12 @@
       <w:r>
         <w:t xml:space="preserve">Running </w:t>
       </w:r>
-      <w:proofErr w:type="spellStart"/>
       <w:r>
         <w:rPr>
           <w:highlight w:val="green"/>
         </w:rPr>
         <w:t>vfi</w:t>
       </w:r>
-      <w:proofErr w:type="spellEnd"/>
     </w:p>
     <w:p>
       <w:pPr>
@@ -664,14 +622,12 @@
       <w:r>
         <w:t xml:space="preserve">Running </w:t>
       </w:r>
-      <w:proofErr w:type="spellStart"/>
       <w:r>
         <w:rPr>
           <w:highlight w:val="green"/>
         </w:rPr>
         <w:t>vfi_iterate_policy</w:t>
       </w:r>
-      <w:proofErr w:type="spellEnd"/>
     </w:p>
     <w:p>
       <w:pPr>
@@ -705,7 +661,6 @@
           <w:numId w:val="2"/>
         </w:numPr>
       </w:pPr>
-      <w:proofErr w:type="spellStart"/>
       <w:r>
         <w:rPr>
           <w:highlight w:val="green"/>
@@ -713,7 +668,6 @@
         <w:lastRenderedPageBreak/>
         <w:t>initValueFuns</w:t>
       </w:r>
-      <w:proofErr w:type="spellEnd"/>
     </w:p>
     <w:p>
       <w:r>
@@ -805,14 +759,12 @@
       </w:r>
     </w:p>
     <w:p>
-      <w:proofErr w:type="spellStart"/>
       <w:r>
         <w:rPr>
           <w:highlight w:val="green"/>
         </w:rPr>
         <w:t>SolveModel</w:t>
       </w:r>
-      <w:proofErr w:type="spellEnd"/>
       <w:r>
         <w:t>: Seems to use a constant grid of threads for all kernel launches.</w:t>
       </w:r>
@@ -830,14 +782,12 @@
           <w:u w:val="single"/>
         </w:rPr>
       </w:pPr>
-      <w:proofErr w:type="spellStart"/>
       <w:r>
         <w:rPr>
           <w:highlight w:val="green"/>
         </w:rPr>
         <w:t>initValueFuns</w:t>
       </w:r>
-      <w:proofErr w:type="spellEnd"/>
       <w:r>
         <w:t>: This kernel sets all vectors to zero.</w:t>
       </w:r>
@@ -855,14 +805,12 @@
           <w:u w:val="single"/>
         </w:rPr>
       </w:pPr>
-      <w:proofErr w:type="spellStart"/>
       <w:r>
         <w:rPr>
           <w:highlight w:val="green"/>
         </w:rPr>
         <w:t>Vfi</w:t>
       </w:r>
-      <w:proofErr w:type="spellEnd"/>
       <w:r>
         <w:t>: This is a normal function that runs multiple kernels.</w:t>
       </w:r>
@@ -880,14 +828,12 @@
           <w:u w:val="single"/>
         </w:rPr>
       </w:pPr>
-      <w:proofErr w:type="spellStart"/>
       <w:r>
         <w:rPr>
           <w:highlight w:val="green"/>
         </w:rPr>
         <w:t>Vfi_iterate</w:t>
       </w:r>
-      <w:proofErr w:type="spellEnd"/>
       <w:r>
         <w:t>:</w:t>
       </w:r>
@@ -905,14 +851,12 @@
           <w:u w:val="single"/>
         </w:rPr>
       </w:pPr>
-      <w:proofErr w:type="spellStart"/>
       <w:r>
         <w:rPr>
           <w:highlight w:val="green"/>
         </w:rPr>
         <w:t>Ggq_topdown</w:t>
       </w:r>
-      <w:proofErr w:type="spellEnd"/>
       <w:r>
         <w:t xml:space="preserve"> algorithm</w:t>
       </w:r>
@@ -943,15 +887,7 @@
         <w:t>:</w:t>
       </w:r>
       <w:r>
-        <w:t xml:space="preserve"> Use the result from </w:t>
-      </w:r>
-      <w:proofErr w:type="spellStart"/>
-      <w:r>
-        <w:t>ggq_topdown</w:t>
-      </w:r>
-      <w:proofErr w:type="spellEnd"/>
-      <w:r>
-        <w:t xml:space="preserve"> and integrate over output to store the results.</w:t>
+        <w:t xml:space="preserve"> Use the result from ggq_topdown and integrate over output to store the results.</w:t>
       </w:r>
     </w:p>
     <w:p>
@@ -967,14 +903,12 @@
           <w:u w:val="single"/>
         </w:rPr>
       </w:pPr>
-      <w:proofErr w:type="spellStart"/>
       <w:r>
         <w:rPr>
           <w:highlight w:val="green"/>
         </w:rPr>
         <w:t>Vfi_interpolate</w:t>
       </w:r>
-      <w:proofErr w:type="spellEnd"/>
       <w:r>
         <w:t>:</w:t>
       </w:r>
@@ -1021,14 +955,12 @@
           <w:u w:val="single"/>
         </w:rPr>
       </w:pPr>
-      <w:proofErr w:type="spellStart"/>
       <w:r>
         <w:rPr>
           <w:highlight w:val="green"/>
         </w:rPr>
         <w:t>Vfi_iterate_policy</w:t>
       </w:r>
-      <w:proofErr w:type="spellEnd"/>
       <w:r>
         <w:t>:</w:t>
       </w:r>
@@ -1089,15 +1021,7 @@
         <w:t>-</w:t>
       </w:r>
       <w:r>
-        <w:t xml:space="preserve">dynamic term doing during compilation of the </w:t>
-      </w:r>
-      <w:proofErr w:type="spellStart"/>
-      <w:r>
-        <w:t>mex</w:t>
-      </w:r>
-      <w:proofErr w:type="spellEnd"/>
-      <w:r>
-        <w:t xml:space="preserve"> file?</w:t>
+        <w:t>dynamic term doing during compilation of the mex file?</w:t>
       </w:r>
     </w:p>
     <w:p>
@@ -1312,15 +1236,7 @@
         </w:numPr>
       </w:pPr>
       <w:r>
-        <w:t xml:space="preserve">Use a smaller </w:t>
-      </w:r>
-      <w:proofErr w:type="gramStart"/>
-      <w:r>
-        <w:t>amount</w:t>
-      </w:r>
-      <w:proofErr w:type="gramEnd"/>
-      <w:r>
-        <w:t xml:space="preserve"> of registers.</w:t>
+        <w:t>Use a smaller amount of registers.</w:t>
       </w:r>
     </w:p>
     <w:p>
@@ -1525,14 +1441,12 @@
       <w:r>
         <w:t xml:space="preserve">What is the reason for </w:t>
       </w:r>
-      <w:proofErr w:type="spellStart"/>
       <w:r>
         <w:rPr>
           <w:highlight w:val="green"/>
         </w:rPr>
         <w:t>Vfi_iterate_policy</w:t>
       </w:r>
-      <w:proofErr w:type="spellEnd"/>
       <w:r>
         <w:t xml:space="preserve">? </w:t>
       </w:r>
@@ -1568,23 +1482,7 @@
         </w:numPr>
       </w:pPr>
       <w:r>
-        <w:t xml:space="preserve">Why do we have to use interpolation? I think it is because </w:t>
-      </w:r>
-      <w:proofErr w:type="spellStart"/>
-      <w:r>
-        <w:t>b_bar</w:t>
-      </w:r>
-      <w:proofErr w:type="spellEnd"/>
-      <w:r>
-        <w:t xml:space="preserve"> is one of the calibrated parameters of the model. Therefore, we need to make the code robust to many values of this parameter, and to account for the fact that it might, or it might not, fall inside the </w:t>
-      </w:r>
-      <w:proofErr w:type="spellStart"/>
-      <w:r>
-        <w:t>b_grid</w:t>
-      </w:r>
-      <w:proofErr w:type="spellEnd"/>
-      <w:r>
-        <w:t>.</w:t>
+        <w:t>Why do we have to use interpolation? I think it is because b_bar is one of the calibrated parameters of the model. Therefore, we need to make the code robust to many values of this parameter, and to account for the fact that it might, or it might not, fall inside the b_grid.</w:t>
       </w:r>
     </w:p>
     <w:p>
@@ -1606,10 +1504,75 @@
     </w:p>
     <w:p>
       <w:pPr>
-        <w:ind w:left="360"/>
-      </w:pPr>
-    </w:p>
-    <w:p/>
+        <w:pStyle w:val="ListParagraph"/>
+      </w:pPr>
+    </w:p>
+    <w:p>
+      <w:pPr>
+        <w:pStyle w:val="ListParagraph"/>
+        <w:numPr>
+          <w:ilvl w:val="0"/>
+          <w:numId w:val="3"/>
+        </w:numPr>
+      </w:pPr>
+      <w:r>
+        <w:t>Why are you doing this?</w:t>
+      </w:r>
+      <w:r>
+        <w:drawing>
+          <wp:inline distT="0" distB="0" distL="0" distR="0" wp14:anchorId="1D2750AA" wp14:editId="084E52D1">
+            <wp:extent cx="6315956" cy="1819529"/>
+            <wp:effectExtent l="0" t="0" r="0" b="9525"/>
+            <wp:docPr id="125144258" name="Picture 1" descr="A white background with black text&#10;&#10;Description automatically generated"/>
+            <wp:cNvGraphicFramePr>
+              <a:graphicFrameLocks xmlns:a="http://schemas.openxmlformats.org/drawingml/2006/main" noChangeAspect="1"/>
+            </wp:cNvGraphicFramePr>
+            <a:graphic xmlns:a="http://schemas.openxmlformats.org/drawingml/2006/main">
+              <a:graphicData uri="http://schemas.openxmlformats.org/drawingml/2006/picture">
+                <pic:pic xmlns:pic="http://schemas.openxmlformats.org/drawingml/2006/picture">
+                  <pic:nvPicPr>
+                    <pic:cNvPr id="125144258" name="Picture 1" descr="A white background with black text&#10;&#10;Description automatically generated"/>
+                    <pic:cNvPicPr/>
+                  </pic:nvPicPr>
+                  <pic:blipFill>
+                    <a:blip r:embed="rId10"/>
+                    <a:stretch>
+                      <a:fillRect/>
+                    </a:stretch>
+                  </pic:blipFill>
+                  <pic:spPr>
+                    <a:xfrm>
+                      <a:off x="0" y="0"/>
+                      <a:ext cx="6315956" cy="1819529"/>
+                    </a:xfrm>
+                    <a:prstGeom prst="rect">
+                      <a:avLst/>
+                    </a:prstGeom>
+                  </pic:spPr>
+                </pic:pic>
+              </a:graphicData>
+            </a:graphic>
+          </wp:inline>
+        </w:drawing>
+      </w:r>
+    </w:p>
+    <w:p>
+      <w:pPr>
+        <w:pStyle w:val="ListParagraph"/>
+      </w:pPr>
+    </w:p>
+    <w:p>
+      <w:pPr>
+        <w:pStyle w:val="ListParagraph"/>
+        <w:numPr>
+          <w:ilvl w:val="0"/>
+          <w:numId w:val="3"/>
+        </w:numPr>
+      </w:pPr>
+      <w:r>
+        <w:t>Why is the code using the policies evaluated at the mean randomization shock?</w:t>
+      </w:r>
+    </w:p>
     <w:sectPr>
       <w:pgSz w:w="12240" w:h="15840"/>
       <w:pgMar w:top="720" w:right="720" w:bottom="720" w:left="720" w:header="720" w:footer="720" w:gutter="0"/>

</xml_diff>

<commit_message>
Commiting Changes on word file
</commit_message>
<xml_diff>
--- a/Notes/Extended_README.docx
+++ b/Notes/Extended_README.docx
@@ -24,12 +24,14 @@
       </w:r>
     </w:p>
     <w:p>
+      <w:proofErr w:type="spellStart"/>
       <w:r>
         <w:rPr>
           <w:highlight w:val="yellow"/>
         </w:rPr>
         <w:t>Compile_mexSolveModelGivenParms.m</w:t>
       </w:r>
+      <w:proofErr w:type="spellEnd"/>
     </w:p>
     <w:p>
       <w:pPr>
@@ -120,7 +122,15 @@
         </w:numPr>
       </w:pPr>
       <w:r>
-        <w:t xml:space="preserve">This is a mexfile and serves as the main link between the C++/CUDA and </w:t>
+        <w:t xml:space="preserve">This is a </w:t>
+      </w:r>
+      <w:proofErr w:type="spellStart"/>
+      <w:r>
+        <w:t>mexfile</w:t>
+      </w:r>
+      <w:proofErr w:type="spellEnd"/>
+      <w:r>
+        <w:t xml:space="preserve"> and serves as the main link between the C++/CUDA and </w:t>
       </w:r>
       <w:r>
         <w:t>MATLAB</w:t>
@@ -233,12 +243,14 @@
       <w:r>
         <w:t xml:space="preserve">This is the function that calls </w:t>
       </w:r>
+      <w:proofErr w:type="spellStart"/>
       <w:r>
         <w:rPr>
           <w:highlight w:val="green"/>
         </w:rPr>
         <w:t>mexSolveModelGivenParms</w:t>
       </w:r>
+      <w:proofErr w:type="spellEnd"/>
     </w:p>
     <w:p>
       <w:pPr>
@@ -251,12 +263,14 @@
       <w:r>
         <w:t xml:space="preserve">Then computes moments using </w:t>
       </w:r>
+      <w:proofErr w:type="spellStart"/>
       <w:r>
         <w:rPr>
           <w:highlight w:val="yellow"/>
         </w:rPr>
         <w:t>SimSinglePath_mex_output.m</w:t>
       </w:r>
+      <w:proofErr w:type="spellEnd"/>
     </w:p>
     <w:p>
       <w:pPr>
@@ -291,14 +305,24 @@
         </w:numPr>
       </w:pPr>
       <w:r>
-        <w:t xml:space="preserve">Once parameters are read into the model, the mexfunction calls the function </w:t>
-      </w:r>
+        <w:t xml:space="preserve">Once parameters are read into the model, the </w:t>
+      </w:r>
+      <w:proofErr w:type="spellStart"/>
+      <w:r>
+        <w:t>mexfunction</w:t>
+      </w:r>
+      <w:proofErr w:type="spellEnd"/>
+      <w:r>
+        <w:t xml:space="preserve"> calls the function </w:t>
+      </w:r>
+      <w:proofErr w:type="spellStart"/>
       <w:r>
         <w:rPr>
           <w:highlight w:val="green"/>
         </w:rPr>
         <w:t>SolveModel</w:t>
       </w:r>
+      <w:proofErr w:type="spellEnd"/>
     </w:p>
     <w:p>
       <w:pPr>
@@ -368,12 +392,14 @@
       <w:r>
         <w:t xml:space="preserve">Calls </w:t>
       </w:r>
+      <w:proofErr w:type="spellStart"/>
       <w:r>
         <w:rPr>
           <w:highlight w:val="green"/>
         </w:rPr>
         <w:t>SolveModel</w:t>
       </w:r>
+      <w:proofErr w:type="spellEnd"/>
       <w:r>
         <w:t xml:space="preserve"> and stores all the results in host memory.</w:t>
       </w:r>
@@ -418,12 +444,14 @@
           <w:numId w:val="2"/>
         </w:numPr>
       </w:pPr>
+      <w:proofErr w:type="spellStart"/>
       <w:r>
         <w:rPr>
           <w:highlight w:val="green"/>
         </w:rPr>
         <w:t>Ggq_topdown</w:t>
       </w:r>
+      <w:proofErr w:type="spellEnd"/>
     </w:p>
     <w:p>
       <w:pPr>
@@ -433,12 +461,14 @@
           <w:numId w:val="2"/>
         </w:numPr>
       </w:pPr>
+      <w:proofErr w:type="spellStart"/>
       <w:r>
         <w:rPr>
           <w:highlight w:val="green"/>
         </w:rPr>
         <w:t>Vfi_iterate_policy</w:t>
       </w:r>
+      <w:proofErr w:type="spellEnd"/>
     </w:p>
     <w:p>
       <w:pPr>
@@ -448,12 +478,14 @@
           <w:numId w:val="2"/>
         </w:numPr>
       </w:pPr>
+      <w:proofErr w:type="spellStart"/>
       <w:r>
         <w:rPr>
           <w:highlight w:val="green"/>
         </w:rPr>
         <w:t>Vfi_iterate</w:t>
       </w:r>
+      <w:proofErr w:type="spellEnd"/>
     </w:p>
     <w:p>
       <w:pPr>
@@ -463,12 +495,14 @@
           <w:numId w:val="2"/>
         </w:numPr>
       </w:pPr>
+      <w:proofErr w:type="spellStart"/>
       <w:r>
         <w:rPr>
           <w:highlight w:val="green"/>
         </w:rPr>
         <w:t>Vfi_interpolate</w:t>
       </w:r>
+      <w:proofErr w:type="spellEnd"/>
     </w:p>
     <w:p>
       <w:pPr>
@@ -508,12 +542,14 @@
           <w:numId w:val="2"/>
         </w:numPr>
       </w:pPr>
+      <w:proofErr w:type="spellStart"/>
       <w:r>
         <w:rPr>
           <w:highlight w:val="green"/>
         </w:rPr>
         <w:t>Update_compute_errors</w:t>
       </w:r>
+      <w:proofErr w:type="spellEnd"/>
     </w:p>
     <w:p>
       <w:pPr>
@@ -523,12 +559,14 @@
           <w:numId w:val="2"/>
         </w:numPr>
       </w:pPr>
+      <w:proofErr w:type="spellStart"/>
       <w:r>
         <w:rPr>
           <w:highlight w:val="green"/>
         </w:rPr>
         <w:t>Vfi</w:t>
       </w:r>
+      <w:proofErr w:type="spellEnd"/>
     </w:p>
     <w:p>
       <w:pPr>
@@ -538,12 +576,14 @@
           <w:numId w:val="2"/>
         </w:numPr>
       </w:pPr>
+      <w:proofErr w:type="spellStart"/>
       <w:r>
         <w:rPr>
           <w:highlight w:val="green"/>
         </w:rPr>
         <w:t>SolveModel</w:t>
       </w:r>
+      <w:proofErr w:type="spellEnd"/>
     </w:p>
     <w:p>
       <w:pPr>
@@ -604,12 +644,14 @@
       <w:r>
         <w:t xml:space="preserve">Running </w:t>
       </w:r>
+      <w:proofErr w:type="spellStart"/>
       <w:r>
         <w:rPr>
           <w:highlight w:val="green"/>
         </w:rPr>
         <w:t>vfi</w:t>
       </w:r>
+      <w:proofErr w:type="spellEnd"/>
     </w:p>
     <w:p>
       <w:pPr>
@@ -622,12 +664,14 @@
       <w:r>
         <w:t xml:space="preserve">Running </w:t>
       </w:r>
+      <w:proofErr w:type="spellStart"/>
       <w:r>
         <w:rPr>
           <w:highlight w:val="green"/>
         </w:rPr>
         <w:t>vfi_iterate_policy</w:t>
       </w:r>
+      <w:proofErr w:type="spellEnd"/>
     </w:p>
     <w:p>
       <w:pPr>
@@ -661,6 +705,7 @@
           <w:numId w:val="2"/>
         </w:numPr>
       </w:pPr>
+      <w:proofErr w:type="spellStart"/>
       <w:r>
         <w:rPr>
           <w:highlight w:val="green"/>
@@ -668,6 +713,7 @@
         <w:lastRenderedPageBreak/>
         <w:t>initValueFuns</w:t>
       </w:r>
+      <w:proofErr w:type="spellEnd"/>
     </w:p>
     <w:p>
       <w:r>
@@ -759,12 +805,14 @@
       </w:r>
     </w:p>
     <w:p>
+      <w:proofErr w:type="spellStart"/>
       <w:r>
         <w:rPr>
           <w:highlight w:val="green"/>
         </w:rPr>
         <w:t>SolveModel</w:t>
       </w:r>
+      <w:proofErr w:type="spellEnd"/>
       <w:r>
         <w:t>: Seems to use a constant grid of threads for all kernel launches.</w:t>
       </w:r>
@@ -782,12 +830,14 @@
           <w:u w:val="single"/>
         </w:rPr>
       </w:pPr>
+      <w:proofErr w:type="spellStart"/>
       <w:r>
         <w:rPr>
           <w:highlight w:val="green"/>
         </w:rPr>
         <w:t>initValueFuns</w:t>
       </w:r>
+      <w:proofErr w:type="spellEnd"/>
       <w:r>
         <w:t>: This kernel sets all vectors to zero.</w:t>
       </w:r>
@@ -805,12 +855,14 @@
           <w:u w:val="single"/>
         </w:rPr>
       </w:pPr>
+      <w:proofErr w:type="spellStart"/>
       <w:r>
         <w:rPr>
           <w:highlight w:val="green"/>
         </w:rPr>
         <w:t>Vfi</w:t>
       </w:r>
+      <w:proofErr w:type="spellEnd"/>
       <w:r>
         <w:t>: This is a normal function that runs multiple kernels.</w:t>
       </w:r>
@@ -828,12 +880,14 @@
           <w:u w:val="single"/>
         </w:rPr>
       </w:pPr>
+      <w:proofErr w:type="spellStart"/>
       <w:r>
         <w:rPr>
           <w:highlight w:val="green"/>
         </w:rPr>
         <w:t>Vfi_iterate</w:t>
       </w:r>
+      <w:proofErr w:type="spellEnd"/>
       <w:r>
         <w:t>:</w:t>
       </w:r>
@@ -851,12 +905,14 @@
           <w:u w:val="single"/>
         </w:rPr>
       </w:pPr>
+      <w:proofErr w:type="spellStart"/>
       <w:r>
         <w:rPr>
           <w:highlight w:val="green"/>
         </w:rPr>
         <w:t>Ggq_topdown</w:t>
       </w:r>
+      <w:proofErr w:type="spellEnd"/>
       <w:r>
         <w:t xml:space="preserve"> algorithm</w:t>
       </w:r>
@@ -887,7 +943,15 @@
         <w:t>:</w:t>
       </w:r>
       <w:r>
-        <w:t xml:space="preserve"> Use the result from ggq_topdown and integrate over output to store the results.</w:t>
+        <w:t xml:space="preserve"> Use the result from </w:t>
+      </w:r>
+      <w:proofErr w:type="spellStart"/>
+      <w:r>
+        <w:t>ggq_topdown</w:t>
+      </w:r>
+      <w:proofErr w:type="spellEnd"/>
+      <w:r>
+        <w:t xml:space="preserve"> and integrate over output to store the results.</w:t>
       </w:r>
     </w:p>
     <w:p>
@@ -903,12 +967,14 @@
           <w:u w:val="single"/>
         </w:rPr>
       </w:pPr>
+      <w:proofErr w:type="spellStart"/>
       <w:r>
         <w:rPr>
           <w:highlight w:val="green"/>
         </w:rPr>
         <w:t>Vfi_interpolate</w:t>
       </w:r>
+      <w:proofErr w:type="spellEnd"/>
       <w:r>
         <w:t>:</w:t>
       </w:r>
@@ -955,12 +1021,14 @@
           <w:u w:val="single"/>
         </w:rPr>
       </w:pPr>
+      <w:proofErr w:type="spellStart"/>
       <w:r>
         <w:rPr>
           <w:highlight w:val="green"/>
         </w:rPr>
         <w:t>Vfi_iterate_policy</w:t>
       </w:r>
+      <w:proofErr w:type="spellEnd"/>
       <w:r>
         <w:t>:</w:t>
       </w:r>
@@ -1021,7 +1089,15 @@
         <w:t>-</w:t>
       </w:r>
       <w:r>
-        <w:t>dynamic term doing during compilation of the mex file?</w:t>
+        <w:t xml:space="preserve">dynamic term doing during compilation of the </w:t>
+      </w:r>
+      <w:proofErr w:type="spellStart"/>
+      <w:r>
+        <w:t>mex</w:t>
+      </w:r>
+      <w:proofErr w:type="spellEnd"/>
+      <w:r>
+        <w:t xml:space="preserve"> file?</w:t>
       </w:r>
     </w:p>
     <w:p>
@@ -1044,8 +1120,56 @@
           <w:numId w:val="3"/>
         </w:numPr>
       </w:pPr>
-      <w:r>
-        <w:t>https://www.mathworks.com/help/parallel-computing/mexcuda.html</w:t>
+      <w:hyperlink r:id="rId5" w:history="1">
+        <w:r>
+          <w:rPr>
+            <w:rStyle w:val="Hyperlink"/>
+          </w:rPr>
+          <w:t>https://www.mathworks.com/help/parallel-computing/mexcuda.html</w:t>
+        </w:r>
+      </w:hyperlink>
+    </w:p>
+    <w:p>
+      <w:pPr>
+        <w:pStyle w:val="ListParagraph"/>
+        <w:ind w:left="1440"/>
+      </w:pPr>
+      <w:r>
+        <w:drawing>
+          <wp:inline distT="0" distB="0" distL="0" distR="0" wp14:anchorId="426D62D7" wp14:editId="21D1F8BA">
+            <wp:extent cx="5485678" cy="3107027"/>
+            <wp:effectExtent l="0" t="0" r="1270" b="0"/>
+            <wp:docPr id="1342443444" name="Picture 1" descr="A screenshot of a computer program&#10;&#10;Description automatically generated"/>
+            <wp:cNvGraphicFramePr>
+              <a:graphicFrameLocks xmlns:a="http://schemas.openxmlformats.org/drawingml/2006/main" noChangeAspect="1"/>
+            </wp:cNvGraphicFramePr>
+            <a:graphic xmlns:a="http://schemas.openxmlformats.org/drawingml/2006/main">
+              <a:graphicData uri="http://schemas.openxmlformats.org/drawingml/2006/picture">
+                <pic:pic xmlns:pic="http://schemas.openxmlformats.org/drawingml/2006/picture">
+                  <pic:nvPicPr>
+                    <pic:cNvPr id="1342443444" name="Picture 1" descr="A screenshot of a computer program&#10;&#10;Description automatically generated"/>
+                    <pic:cNvPicPr/>
+                  </pic:nvPicPr>
+                  <pic:blipFill>
+                    <a:blip r:embed="rId6"/>
+                    <a:stretch>
+                      <a:fillRect/>
+                    </a:stretch>
+                  </pic:blipFill>
+                  <pic:spPr>
+                    <a:xfrm>
+                      <a:off x="0" y="0"/>
+                      <a:ext cx="5490236" cy="3109609"/>
+                    </a:xfrm>
+                    <a:prstGeom prst="rect">
+                      <a:avLst/>
+                    </a:prstGeom>
+                  </pic:spPr>
+                </pic:pic>
+              </a:graphicData>
+            </a:graphic>
+          </wp:inline>
+        </w:drawing>
       </w:r>
     </w:p>
     <w:p>
@@ -1089,7 +1213,7 @@
                     <pic:cNvPicPr/>
                   </pic:nvPicPr>
                   <pic:blipFill>
-                    <a:blip r:embed="rId5">
+                    <a:blip r:embed="rId7">
                       <a:extLst>
                         <a:ext uri="{28A0092B-C50C-407E-A947-70E740481C1C}">
                           <a14:useLocalDpi xmlns:a14="http://schemas.microsoft.com/office/drawing/2010/main" val="0"/>
@@ -1182,7 +1306,7 @@
                     <pic:cNvPicPr/>
                   </pic:nvPicPr>
                   <pic:blipFill>
-                    <a:blip r:embed="rId6"/>
+                    <a:blip r:embed="rId8"/>
                     <a:stretch>
                       <a:fillRect/>
                     </a:stretch>
@@ -1236,7 +1360,13 @@
         </w:numPr>
       </w:pPr>
       <w:r>
-        <w:t>Use a smaller amount of registers.</w:t>
+        <w:t xml:space="preserve">Use a smaller </w:t>
+      </w:r>
+      <w:r>
+        <w:t>number</w:t>
+      </w:r>
+      <w:r>
+        <w:t xml:space="preserve"> of registers.</w:t>
       </w:r>
     </w:p>
     <w:p>
@@ -1276,7 +1406,7 @@
                     <pic:cNvPicPr/>
                   </pic:nvPicPr>
                   <pic:blipFill>
-                    <a:blip r:embed="rId7"/>
+                    <a:blip r:embed="rId9"/>
                     <a:stretch>
                       <a:fillRect/>
                     </a:stretch>
@@ -1306,6 +1436,7 @@
         </w:numPr>
       </w:pPr>
       <w:r>
+        <w:lastRenderedPageBreak/>
         <w:t>Why we allow for issuances that exceed probability of default?</w:t>
       </w:r>
     </w:p>
@@ -1336,7 +1467,7 @@
                     <pic:cNvPicPr/>
                   </pic:nvPicPr>
                   <pic:blipFill>
-                    <a:blip r:embed="rId8"/>
+                    <a:blip r:embed="rId10"/>
                     <a:stretch>
                       <a:fillRect/>
                     </a:stretch>
@@ -1381,7 +1512,6 @@
         </w:numPr>
       </w:pPr>
       <w:r>
-        <w:lastRenderedPageBreak/>
         <w:t>How can this be a relevant region? Near to the lower bound of consumption the value function becomes –infinity. How can this be preferred to the value of default?</w:t>
       </w:r>
       <w:r>
@@ -1404,7 +1534,7 @@
                     <pic:cNvPicPr/>
                   </pic:nvPicPr>
                   <pic:blipFill>
-                    <a:blip r:embed="rId9"/>
+                    <a:blip r:embed="rId11"/>
                     <a:stretch>
                       <a:fillRect/>
                     </a:stretch>
@@ -1441,20 +1571,17 @@
       <w:r>
         <w:t xml:space="preserve">What is the reason for </w:t>
       </w:r>
+      <w:proofErr w:type="spellStart"/>
       <w:r>
         <w:rPr>
           <w:highlight w:val="green"/>
         </w:rPr>
         <w:t>Vfi_iterate_policy</w:t>
       </w:r>
+      <w:proofErr w:type="spellEnd"/>
       <w:r>
         <w:t xml:space="preserve">? </w:t>
       </w:r>
-    </w:p>
-    <w:p>
-      <w:pPr>
-        <w:pStyle w:val="ListParagraph"/>
-      </w:pPr>
     </w:p>
     <w:p>
       <w:pPr>
@@ -1468,11 +1595,7 @@
         <w:t>Probably not used.</w:t>
       </w:r>
     </w:p>
-    <w:p>
-      <w:pPr>
-        <w:pStyle w:val="ListParagraph"/>
-      </w:pPr>
-    </w:p>
+    <w:p/>
     <w:p>
       <w:pPr>
         <w:pStyle w:val="ListParagraph"/>
@@ -1482,7 +1605,23 @@
         </w:numPr>
       </w:pPr>
       <w:r>
-        <w:t>Why do we have to use interpolation? I think it is because b_bar is one of the calibrated parameters of the model. Therefore, we need to make the code robust to many values of this parameter, and to account for the fact that it might, or it might not, fall inside the b_grid.</w:t>
+        <w:t xml:space="preserve">Why do we have to use interpolation? I think it is because </w:t>
+      </w:r>
+      <w:proofErr w:type="spellStart"/>
+      <w:r>
+        <w:t>b_bar</w:t>
+      </w:r>
+      <w:proofErr w:type="spellEnd"/>
+      <w:r>
+        <w:t xml:space="preserve"> is one of the calibrated parameters of the model. Therefore, we need to make the code robust to many values of this parameter, and to account for the fact that it might, or it might not, fall inside the </w:t>
+      </w:r>
+      <w:proofErr w:type="spellStart"/>
+      <w:r>
+        <w:t>b_grid</w:t>
+      </w:r>
+      <w:proofErr w:type="spellEnd"/>
+      <w:r>
+        <w:t>.</w:t>
       </w:r>
     </w:p>
     <w:p>
@@ -1516,6 +1655,7 @@
         </w:numPr>
       </w:pPr>
       <w:r>
+        <w:lastRenderedPageBreak/>
         <w:t>Why are you doing this?</w:t>
       </w:r>
       <w:r>
@@ -1535,7 +1675,7 @@
                     <pic:cNvPicPr/>
                   </pic:nvPicPr>
                   <pic:blipFill>
-                    <a:blip r:embed="rId10"/>
+                    <a:blip r:embed="rId12"/>
                     <a:stretch>
                       <a:fillRect/>
                     </a:stretch>
@@ -1571,6 +1711,60 @@
       </w:pPr>
       <w:r>
         <w:t>Why is the code using the policies evaluated at the mean randomization shock?</w:t>
+      </w:r>
+    </w:p>
+    <w:p>
+      <w:pPr>
+        <w:pStyle w:val="ListParagraph"/>
+      </w:pPr>
+    </w:p>
+    <w:p>
+      <w:pPr>
+        <w:pStyle w:val="ListParagraph"/>
+        <w:numPr>
+          <w:ilvl w:val="0"/>
+          <w:numId w:val="3"/>
+        </w:numPr>
+      </w:pPr>
+      <w:r>
+        <w:t>A fraction of the total bond holdings is held by high type investors. Do I get new high type investors when I issue bonds? Are the investors a continuum of unit one? Go back over that assumption. Will the sovereign issue new bonds just to increase the amount of high type investors and therefore provide liquidity to the market? No, low type investors can only trade against an intermediary.</w:t>
+      </w:r>
+      <w:r>
+        <w:drawing>
+          <wp:inline distT="0" distB="0" distL="0" distR="0" wp14:anchorId="6BD16A5B" wp14:editId="0ECCD358">
+            <wp:extent cx="6858000" cy="1622425"/>
+            <wp:effectExtent l="0" t="0" r="0" b="0"/>
+            <wp:docPr id="1492288785" name="Picture 1" descr="A computer screen shot of a code&#10;&#10;Description automatically generated"/>
+            <wp:cNvGraphicFramePr>
+              <a:graphicFrameLocks xmlns:a="http://schemas.openxmlformats.org/drawingml/2006/main" noChangeAspect="1"/>
+            </wp:cNvGraphicFramePr>
+            <a:graphic xmlns:a="http://schemas.openxmlformats.org/drawingml/2006/main">
+              <a:graphicData uri="http://schemas.openxmlformats.org/drawingml/2006/picture">
+                <pic:pic xmlns:pic="http://schemas.openxmlformats.org/drawingml/2006/picture">
+                  <pic:nvPicPr>
+                    <pic:cNvPr id="1492288785" name="Picture 1" descr="A computer screen shot of a code&#10;&#10;Description automatically generated"/>
+                    <pic:cNvPicPr/>
+                  </pic:nvPicPr>
+                  <pic:blipFill>
+                    <a:blip r:embed="rId13"/>
+                    <a:stretch>
+                      <a:fillRect/>
+                    </a:stretch>
+                  </pic:blipFill>
+                  <pic:spPr>
+                    <a:xfrm>
+                      <a:off x="0" y="0"/>
+                      <a:ext cx="6858000" cy="1622425"/>
+                    </a:xfrm>
+                    <a:prstGeom prst="rect">
+                      <a:avLst/>
+                    </a:prstGeom>
+                  </pic:spPr>
+                </pic:pic>
+              </a:graphicData>
+            </a:graphic>
+          </wp:inline>
+        </w:drawing>
       </w:r>
     </w:p>
     <w:sectPr>
@@ -2878,6 +3072,29 @@
       <w:contextualSpacing/>
     </w:pPr>
   </w:style>
+  <w:style w:type="character" w:styleId="Hyperlink">
+    <w:name w:val="Hyperlink"/>
+    <w:basedOn w:val="DefaultParagraphFont"/>
+    <w:uiPriority w:val="99"/>
+    <w:unhideWhenUsed/>
+    <w:rsid w:val="002F0802"/>
+    <w:rPr>
+      <w:color w:val="0563C1" w:themeColor="hyperlink"/>
+      <w:u w:val="single"/>
+    </w:rPr>
+  </w:style>
+  <w:style w:type="character" w:styleId="UnresolvedMention">
+    <w:name w:val="Unresolved Mention"/>
+    <w:basedOn w:val="DefaultParagraphFont"/>
+    <w:uiPriority w:val="99"/>
+    <w:semiHidden/>
+    <w:unhideWhenUsed/>
+    <w:rsid w:val="002F0802"/>
+    <w:rPr>
+      <w:color w:val="605E5C"/>
+      <w:shd w:val="clear" w:color="auto" w:fill="E1DFDD"/>
+    </w:rPr>
+  </w:style>
 </w:styles>
 </file>
 

</xml_diff>